<commit_message>
usando o jdbc template do spring boot
</commit_message>
<xml_diff>
--- a/SpringBootExpert/SpringBootCornellNotesTemplate.docx
+++ b/SpringBootExpert/SpringBootCornellNotesTemplate.docx
@@ -10800,11 +10800,11 @@
               </w:tabs>
               <w:ind w:left="-108"/>
             </w:pPr>
+            <w:proofErr w:type="spellStart"/>
             <w:r>
               <w:t>configuração</w:t>
             </w:r>
-            <w:bookmarkStart w:id="0" w:name="_GoBack"/>
-            <w:bookmarkEnd w:id="0"/>
+            <w:proofErr w:type="spellEnd"/>
           </w:p>
         </w:tc>
       </w:tr>
@@ -11765,6 +11765,7 @@
           <w:szCs w:val="32"/>
         </w:rPr>
       </w:pPr>
+      <w:proofErr w:type="spellStart"/>
       <w:r>
         <w:rPr>
           <w:rFonts w:ascii="Lucida Handwriting" w:hAnsi="Lucida Handwriting"/>
@@ -11773,8 +11774,49 @@
           <w:szCs w:val="32"/>
         </w:rPr>
         <w:lastRenderedPageBreak/>
-        <w:t>Cornell Notes Template</w:t>
+        <w:t>Criação</w:t>
       </w:r>
+      <w:proofErr w:type="spellEnd"/>
+      <w:r>
+        <w:rPr>
+          <w:rFonts w:ascii="Lucida Handwriting" w:hAnsi="Lucida Handwriting"/>
+          <w:b/>
+          <w:sz w:val="32"/>
+          <w:szCs w:val="32"/>
+        </w:rPr>
+        <w:t xml:space="preserve"> de annotations </w:t>
+      </w:r>
+      <w:proofErr w:type="spellStart"/>
+      <w:r>
+        <w:rPr>
+          <w:rFonts w:ascii="Lucida Handwriting" w:hAnsi="Lucida Handwriting"/>
+          <w:b/>
+          <w:sz w:val="32"/>
+          <w:szCs w:val="32"/>
+        </w:rPr>
+        <w:t>customizadas</w:t>
+      </w:r>
+      <w:proofErr w:type="spellEnd"/>
+      <w:r>
+        <w:rPr>
+          <w:rFonts w:ascii="Lucida Handwriting" w:hAnsi="Lucida Handwriting"/>
+          <w:b/>
+          <w:sz w:val="32"/>
+          <w:szCs w:val="32"/>
+        </w:rPr>
+        <w:t xml:space="preserve"> de </w:t>
+      </w:r>
+      <w:proofErr w:type="spellStart"/>
+      <w:r>
+        <w:rPr>
+          <w:rFonts w:ascii="Lucida Handwriting" w:hAnsi="Lucida Handwriting"/>
+          <w:b/>
+          <w:sz w:val="32"/>
+          <w:szCs w:val="32"/>
+        </w:rPr>
+        <w:t>configuração</w:t>
+      </w:r>
+      <w:proofErr w:type="spellEnd"/>
     </w:p>
     <w:p>
       <w:pPr>
@@ -12157,207 +12199,249 @@
               </w:tabs>
               <w:ind w:left="-108"/>
             </w:pPr>
-          </w:p>
-        </w:tc>
-      </w:tr>
-      <w:tr>
-        <w:trPr>
-          <w:cantSplit/>
-          <w:trHeight w:hRule="exact" w:val="360"/>
-        </w:trPr>
-        <w:tc>
-          <w:tcPr>
-            <w:tcW w:w="270" w:type="dxa"/>
-            <w:tcBorders>
-              <w:top w:val="single" w:sz="6" w:space="0" w:color="548DD4" w:themeColor="text2" w:themeTint="99"/>
-              <w:left w:val="nil"/>
-              <w:bottom w:val="single" w:sz="6" w:space="0" w:color="548DD4" w:themeColor="text2" w:themeTint="99"/>
-              <w:right w:val="single" w:sz="12" w:space="0" w:color="FF0000"/>
-            </w:tcBorders>
-          </w:tcPr>
-          <w:p>
-            <w:pPr>
-              <w:tabs>
-                <w:tab w:val="left" w:pos="8640"/>
-              </w:tabs>
-              <w:ind w:left="360"/>
-            </w:pPr>
-          </w:p>
-        </w:tc>
-        <w:tc>
-          <w:tcPr>
-            <w:tcW w:w="9450" w:type="dxa"/>
-            <w:tcBorders>
-              <w:top w:val="single" w:sz="6" w:space="0" w:color="548DD4" w:themeColor="text2" w:themeTint="99"/>
-              <w:left w:val="single" w:sz="12" w:space="0" w:color="FF0000"/>
-              <w:bottom w:val="single" w:sz="6" w:space="0" w:color="548DD4" w:themeColor="text2" w:themeTint="99"/>
-              <w:right w:val="nil"/>
-            </w:tcBorders>
-          </w:tcPr>
-          <w:p>
-            <w:pPr>
-              <w:tabs>
-                <w:tab w:val="left" w:pos="8640"/>
-              </w:tabs>
-              <w:ind w:left="-108"/>
-            </w:pPr>
-          </w:p>
-        </w:tc>
-      </w:tr>
-      <w:tr>
-        <w:trPr>
-          <w:cantSplit/>
-          <w:trHeight w:hRule="exact" w:val="360"/>
-        </w:trPr>
-        <w:tc>
-          <w:tcPr>
-            <w:tcW w:w="270" w:type="dxa"/>
-            <w:tcBorders>
-              <w:top w:val="single" w:sz="6" w:space="0" w:color="548DD4" w:themeColor="text2" w:themeTint="99"/>
-              <w:left w:val="nil"/>
-              <w:bottom w:val="single" w:sz="6" w:space="0" w:color="548DD4" w:themeColor="text2" w:themeTint="99"/>
-              <w:right w:val="single" w:sz="12" w:space="0" w:color="FF0000"/>
-            </w:tcBorders>
-          </w:tcPr>
-          <w:p>
-            <w:pPr>
-              <w:tabs>
-                <w:tab w:val="left" w:pos="8640"/>
-              </w:tabs>
-              <w:ind w:left="360"/>
-            </w:pPr>
-          </w:p>
-        </w:tc>
-        <w:tc>
-          <w:tcPr>
-            <w:tcW w:w="9450" w:type="dxa"/>
-            <w:tcBorders>
-              <w:top w:val="single" w:sz="6" w:space="0" w:color="548DD4" w:themeColor="text2" w:themeTint="99"/>
-              <w:left w:val="single" w:sz="12" w:space="0" w:color="FF0000"/>
-              <w:bottom w:val="single" w:sz="6" w:space="0" w:color="548DD4" w:themeColor="text2" w:themeTint="99"/>
-              <w:right w:val="nil"/>
-            </w:tcBorders>
-          </w:tcPr>
-          <w:p>
-            <w:pPr>
-              <w:tabs>
-                <w:tab w:val="left" w:pos="8640"/>
-              </w:tabs>
-              <w:ind w:left="-108"/>
-            </w:pPr>
-          </w:p>
-        </w:tc>
-      </w:tr>
-      <w:tr>
-        <w:trPr>
-          <w:cantSplit/>
-          <w:trHeight w:hRule="exact" w:val="360"/>
-        </w:trPr>
-        <w:tc>
-          <w:tcPr>
-            <w:tcW w:w="270" w:type="dxa"/>
-            <w:tcBorders>
-              <w:top w:val="single" w:sz="6" w:space="0" w:color="548DD4" w:themeColor="text2" w:themeTint="99"/>
-              <w:left w:val="nil"/>
-              <w:bottom w:val="single" w:sz="6" w:space="0" w:color="548DD4" w:themeColor="text2" w:themeTint="99"/>
-              <w:right w:val="single" w:sz="12" w:space="0" w:color="FF0000"/>
-            </w:tcBorders>
-          </w:tcPr>
-          <w:p>
-            <w:pPr>
-              <w:tabs>
-                <w:tab w:val="left" w:pos="8640"/>
-              </w:tabs>
-              <w:ind w:left="360"/>
-            </w:pPr>
-          </w:p>
-        </w:tc>
-        <w:tc>
-          <w:tcPr>
-            <w:tcW w:w="9450" w:type="dxa"/>
-            <w:tcBorders>
-              <w:top w:val="single" w:sz="6" w:space="0" w:color="548DD4" w:themeColor="text2" w:themeTint="99"/>
-              <w:left w:val="single" w:sz="12" w:space="0" w:color="FF0000"/>
-              <w:bottom w:val="single" w:sz="6" w:space="0" w:color="548DD4" w:themeColor="text2" w:themeTint="99"/>
-              <w:right w:val="nil"/>
-            </w:tcBorders>
-          </w:tcPr>
-          <w:p>
-            <w:pPr>
-              <w:tabs>
-                <w:tab w:val="left" w:pos="8640"/>
-              </w:tabs>
-              <w:ind w:left="-108"/>
-            </w:pPr>
-          </w:p>
-        </w:tc>
-      </w:tr>
-      <w:tr>
-        <w:trPr>
-          <w:cantSplit/>
-          <w:trHeight w:hRule="exact" w:val="360"/>
-        </w:trPr>
-        <w:tc>
-          <w:tcPr>
-            <w:tcW w:w="270" w:type="dxa"/>
-            <w:tcBorders>
-              <w:top w:val="single" w:sz="6" w:space="0" w:color="548DD4" w:themeColor="text2" w:themeTint="99"/>
-              <w:left w:val="nil"/>
-              <w:bottom w:val="single" w:sz="6" w:space="0" w:color="548DD4" w:themeColor="text2" w:themeTint="99"/>
-              <w:right w:val="single" w:sz="12" w:space="0" w:color="FF0000"/>
-            </w:tcBorders>
-          </w:tcPr>
-          <w:p>
-            <w:pPr>
-              <w:tabs>
-                <w:tab w:val="left" w:pos="8640"/>
-              </w:tabs>
-              <w:ind w:left="360"/>
-            </w:pPr>
-          </w:p>
-        </w:tc>
-        <w:tc>
-          <w:tcPr>
-            <w:tcW w:w="9450" w:type="dxa"/>
-            <w:tcBorders>
-              <w:top w:val="single" w:sz="6" w:space="0" w:color="548DD4" w:themeColor="text2" w:themeTint="99"/>
-              <w:left w:val="single" w:sz="12" w:space="0" w:color="FF0000"/>
-              <w:bottom w:val="single" w:sz="6" w:space="0" w:color="548DD4" w:themeColor="text2" w:themeTint="99"/>
-              <w:right w:val="nil"/>
-            </w:tcBorders>
-          </w:tcPr>
-          <w:p>
-            <w:pPr>
-              <w:tabs>
-                <w:tab w:val="left" w:pos="8640"/>
-              </w:tabs>
-              <w:ind w:left="-108"/>
-            </w:pPr>
-          </w:p>
-        </w:tc>
-      </w:tr>
-      <w:tr>
-        <w:trPr>
-          <w:cantSplit/>
-          <w:trHeight w:hRule="exact" w:val="360"/>
-        </w:trPr>
-        <w:tc>
-          <w:tcPr>
-            <w:tcW w:w="270" w:type="dxa"/>
-            <w:tcBorders>
-              <w:top w:val="single" w:sz="6" w:space="0" w:color="548DD4" w:themeColor="text2" w:themeTint="99"/>
-              <w:left w:val="nil"/>
-              <w:bottom w:val="single" w:sz="6" w:space="0" w:color="548DD4" w:themeColor="text2" w:themeTint="99"/>
-              <w:right w:val="single" w:sz="12" w:space="0" w:color="FF0000"/>
-            </w:tcBorders>
-          </w:tcPr>
-          <w:p>
-            <w:pPr>
-              <w:tabs>
-                <w:tab w:val="left" w:pos="8640"/>
-              </w:tabs>
-              <w:ind w:left="360"/>
-            </w:pPr>
+            <w:proofErr w:type="spellStart"/>
+            <w:r>
+              <w:t>Cria</w:t>
+            </w:r>
+            <w:proofErr w:type="spellEnd"/>
+            <w:r>
+              <w:t xml:space="preserve"> </w:t>
+            </w:r>
+            <w:proofErr w:type="spellStart"/>
+            <w:r>
+              <w:t>uma</w:t>
+            </w:r>
+            <w:proofErr w:type="spellEnd"/>
+            <w:r>
+              <w:t xml:space="preserve"> @interface</w:t>
+            </w:r>
+          </w:p>
+        </w:tc>
+      </w:tr>
+      <w:tr>
+        <w:trPr>
+          <w:cantSplit/>
+          <w:trHeight w:hRule="exact" w:val="360"/>
+        </w:trPr>
+        <w:tc>
+          <w:tcPr>
+            <w:tcW w:w="270" w:type="dxa"/>
+            <w:tcBorders>
+              <w:top w:val="single" w:sz="6" w:space="0" w:color="548DD4" w:themeColor="text2" w:themeTint="99"/>
+              <w:left w:val="nil"/>
+              <w:bottom w:val="single" w:sz="6" w:space="0" w:color="548DD4" w:themeColor="text2" w:themeTint="99"/>
+              <w:right w:val="single" w:sz="12" w:space="0" w:color="FF0000"/>
+            </w:tcBorders>
+          </w:tcPr>
+          <w:p>
+            <w:pPr>
+              <w:tabs>
+                <w:tab w:val="left" w:pos="8640"/>
+              </w:tabs>
+              <w:ind w:left="360"/>
+            </w:pPr>
+          </w:p>
+        </w:tc>
+        <w:tc>
+          <w:tcPr>
+            <w:tcW w:w="9450" w:type="dxa"/>
+            <w:tcBorders>
+              <w:top w:val="single" w:sz="6" w:space="0" w:color="548DD4" w:themeColor="text2" w:themeTint="99"/>
+              <w:left w:val="single" w:sz="12" w:space="0" w:color="FF0000"/>
+              <w:bottom w:val="single" w:sz="6" w:space="0" w:color="548DD4" w:themeColor="text2" w:themeTint="99"/>
+              <w:right w:val="nil"/>
+            </w:tcBorders>
+          </w:tcPr>
+          <w:p>
+            <w:pPr>
+              <w:tabs>
+                <w:tab w:val="left" w:pos="8640"/>
+              </w:tabs>
+              <w:ind w:left="-108"/>
+            </w:pPr>
+          </w:p>
+        </w:tc>
+      </w:tr>
+      <w:tr>
+        <w:trPr>
+          <w:cantSplit/>
+          <w:trHeight w:hRule="exact" w:val="360"/>
+        </w:trPr>
+        <w:tc>
+          <w:tcPr>
+            <w:tcW w:w="270" w:type="dxa"/>
+            <w:tcBorders>
+              <w:top w:val="single" w:sz="6" w:space="0" w:color="548DD4" w:themeColor="text2" w:themeTint="99"/>
+              <w:left w:val="nil"/>
+              <w:bottom w:val="single" w:sz="6" w:space="0" w:color="548DD4" w:themeColor="text2" w:themeTint="99"/>
+              <w:right w:val="single" w:sz="12" w:space="0" w:color="FF0000"/>
+            </w:tcBorders>
+          </w:tcPr>
+          <w:p>
+            <w:pPr>
+              <w:tabs>
+                <w:tab w:val="left" w:pos="8640"/>
+              </w:tabs>
+              <w:ind w:left="360"/>
+            </w:pPr>
+          </w:p>
+        </w:tc>
+        <w:tc>
+          <w:tcPr>
+            <w:tcW w:w="9450" w:type="dxa"/>
+            <w:tcBorders>
+              <w:top w:val="single" w:sz="6" w:space="0" w:color="548DD4" w:themeColor="text2" w:themeTint="99"/>
+              <w:left w:val="single" w:sz="12" w:space="0" w:color="FF0000"/>
+              <w:bottom w:val="single" w:sz="6" w:space="0" w:color="548DD4" w:themeColor="text2" w:themeTint="99"/>
+              <w:right w:val="nil"/>
+            </w:tcBorders>
+          </w:tcPr>
+          <w:p>
+            <w:pPr>
+              <w:tabs>
+                <w:tab w:val="left" w:pos="8640"/>
+              </w:tabs>
+              <w:ind w:left="-108"/>
+            </w:pPr>
+            <w:proofErr w:type="gramStart"/>
+            <w:r>
+              <w:t>@Target(</w:t>
+            </w:r>
+            <w:proofErr w:type="spellStart"/>
+            <w:proofErr w:type="gramEnd"/>
+            <w:r>
+              <w:t>ElementType</w:t>
+            </w:r>
+            <w:proofErr w:type="spellEnd"/>
+            <w:r>
+              <w:t>.)</w:t>
+            </w:r>
+          </w:p>
+        </w:tc>
+      </w:tr>
+      <w:tr>
+        <w:trPr>
+          <w:cantSplit/>
+          <w:trHeight w:hRule="exact" w:val="360"/>
+        </w:trPr>
+        <w:tc>
+          <w:tcPr>
+            <w:tcW w:w="270" w:type="dxa"/>
+            <w:tcBorders>
+              <w:top w:val="single" w:sz="6" w:space="0" w:color="548DD4" w:themeColor="text2" w:themeTint="99"/>
+              <w:left w:val="nil"/>
+              <w:bottom w:val="single" w:sz="6" w:space="0" w:color="548DD4" w:themeColor="text2" w:themeTint="99"/>
+              <w:right w:val="single" w:sz="12" w:space="0" w:color="FF0000"/>
+            </w:tcBorders>
+          </w:tcPr>
+          <w:p>
+            <w:pPr>
+              <w:tabs>
+                <w:tab w:val="left" w:pos="8640"/>
+              </w:tabs>
+              <w:ind w:left="360"/>
+            </w:pPr>
+          </w:p>
+        </w:tc>
+        <w:tc>
+          <w:tcPr>
+            <w:tcW w:w="9450" w:type="dxa"/>
+            <w:tcBorders>
+              <w:top w:val="single" w:sz="6" w:space="0" w:color="548DD4" w:themeColor="text2" w:themeTint="99"/>
+              <w:left w:val="single" w:sz="12" w:space="0" w:color="FF0000"/>
+              <w:bottom w:val="single" w:sz="6" w:space="0" w:color="548DD4" w:themeColor="text2" w:themeTint="99"/>
+              <w:right w:val="nil"/>
+            </w:tcBorders>
+          </w:tcPr>
+          <w:p>
+            <w:pPr>
+              <w:tabs>
+                <w:tab w:val="left" w:pos="8640"/>
+              </w:tabs>
+              <w:ind w:left="-108"/>
+            </w:pPr>
+            <w:r>
+              <w:t>@Retention(</w:t>
+            </w:r>
+            <w:proofErr w:type="spellStart"/>
+            <w:r>
+              <w:t>RetentionPolicy.R</w:t>
+            </w:r>
+            <w:proofErr w:type="spellEnd"/>
+            <w:r>
+              <w:t>)</w:t>
+            </w:r>
+          </w:p>
+        </w:tc>
+      </w:tr>
+      <w:tr>
+        <w:trPr>
+          <w:cantSplit/>
+          <w:trHeight w:hRule="exact" w:val="360"/>
+        </w:trPr>
+        <w:tc>
+          <w:tcPr>
+            <w:tcW w:w="270" w:type="dxa"/>
+            <w:tcBorders>
+              <w:top w:val="single" w:sz="6" w:space="0" w:color="548DD4" w:themeColor="text2" w:themeTint="99"/>
+              <w:left w:val="nil"/>
+              <w:bottom w:val="single" w:sz="6" w:space="0" w:color="548DD4" w:themeColor="text2" w:themeTint="99"/>
+              <w:right w:val="single" w:sz="12" w:space="0" w:color="FF0000"/>
+            </w:tcBorders>
+          </w:tcPr>
+          <w:p>
+            <w:pPr>
+              <w:tabs>
+                <w:tab w:val="left" w:pos="8640"/>
+              </w:tabs>
+              <w:ind w:left="360"/>
+            </w:pPr>
+          </w:p>
+        </w:tc>
+        <w:tc>
+          <w:tcPr>
+            <w:tcW w:w="9450" w:type="dxa"/>
+            <w:tcBorders>
+              <w:top w:val="single" w:sz="6" w:space="0" w:color="548DD4" w:themeColor="text2" w:themeTint="99"/>
+              <w:left w:val="single" w:sz="12" w:space="0" w:color="FF0000"/>
+              <w:bottom w:val="single" w:sz="6" w:space="0" w:color="548DD4" w:themeColor="text2" w:themeTint="99"/>
+              <w:right w:val="nil"/>
+            </w:tcBorders>
+          </w:tcPr>
+          <w:p>
+            <w:pPr>
+              <w:tabs>
+                <w:tab w:val="left" w:pos="8640"/>
+              </w:tabs>
+              <w:ind w:left="-108"/>
+            </w:pPr>
+          </w:p>
+        </w:tc>
+      </w:tr>
+      <w:tr>
+        <w:trPr>
+          <w:cantSplit/>
+          <w:trHeight w:hRule="exact" w:val="360"/>
+        </w:trPr>
+        <w:tc>
+          <w:tcPr>
+            <w:tcW w:w="270" w:type="dxa"/>
+            <w:tcBorders>
+              <w:top w:val="single" w:sz="6" w:space="0" w:color="548DD4" w:themeColor="text2" w:themeTint="99"/>
+              <w:left w:val="nil"/>
+              <w:bottom w:val="single" w:sz="6" w:space="0" w:color="548DD4" w:themeColor="text2" w:themeTint="99"/>
+              <w:right w:val="single" w:sz="12" w:space="0" w:color="FF0000"/>
+            </w:tcBorders>
+          </w:tcPr>
+          <w:p>
+            <w:pPr>
+              <w:tabs>
+                <w:tab w:val="left" w:pos="8640"/>
+              </w:tabs>
+              <w:ind w:left="360"/>
+            </w:pPr>
+            <w:bookmarkStart w:id="0" w:name="_GoBack"/>
+            <w:bookmarkEnd w:id="0"/>
           </w:p>
         </w:tc>
         <w:tc>
@@ -13432,7 +13516,6 @@
           <w:sz w:val="32"/>
           <w:szCs w:val="32"/>
         </w:rPr>
-        <w:lastRenderedPageBreak/>
         <w:t>Cornell Notes Template</w:t>
       </w:r>
     </w:p>
@@ -15076,6 +15159,7 @@
         <w:spacing w:after="200" w:line="276" w:lineRule="auto"/>
       </w:pPr>
       <w:r>
+        <w:lastRenderedPageBreak/>
         <w:br w:type="page"/>
       </w:r>
     </w:p>
@@ -37501,7 +37585,7 @@
 </file>
 
 <file path=customXml/itemProps1.xml><?xml version="1.0" encoding="utf-8"?>
-<ds:datastoreItem xmlns:ds="http://schemas.openxmlformats.org/officeDocument/2006/customXml" ds:itemID="{7F483AD4-E988-4CB3-9BEE-1C0CF18D0446}">
+<ds:datastoreItem xmlns:ds="http://schemas.openxmlformats.org/officeDocument/2006/customXml" ds:itemID="{4BB8DE68-1E42-451F-9C05-9F3C9E3A4FD0}">
   <ds:schemaRefs>
     <ds:schemaRef ds:uri="http://schemas.openxmlformats.org/officeDocument/2006/bibliography"/>
   </ds:schemaRefs>

</xml_diff>

<commit_message>
trabalhando com o mapeamento jpa e a interface entity manager
</commit_message>
<xml_diff>
--- a/SpringBootExpert/SpringBootCornellNotesTemplate.docx
+++ b/SpringBootExpert/SpringBootCornellNotesTemplate.docx
@@ -909,16 +909,7 @@
               <w:ind w:left="-108"/>
             </w:pPr>
             <w:r>
-              <w:t>&lt;dependency&gt; starte</w:t>
-            </w:r>
-            <w:r>
-              <w:t>r</w:t>
-            </w:r>
-            <w:r>
-              <w:t>-</w:t>
-            </w:r>
-            <w:r>
-              <w:t>data-</w:t>
+              <w:t>&lt;dependency&gt; starter-data-</w:t>
             </w:r>
             <w:proofErr w:type="spellStart"/>
             <w:r>
@@ -1014,16 +1005,7 @@
               <w:ind w:left="-108"/>
             </w:pPr>
             <w:r>
-              <w:t>&lt;dependency&gt; starte</w:t>
-            </w:r>
-            <w:r>
-              <w:t>r</w:t>
-            </w:r>
-            <w:r>
-              <w:t>-</w:t>
-            </w:r>
-            <w:r>
-              <w:t>security</w:t>
+              <w:t>&lt;dependency&gt; starter-security</w:t>
             </w:r>
           </w:p>
         </w:tc>
@@ -1117,16 +1099,7 @@
               <w:ind w:left="-108"/>
             </w:pPr>
             <w:r>
-              <w:t>&lt;dependency&gt; starte</w:t>
-            </w:r>
-            <w:r>
-              <w:t>r</w:t>
-            </w:r>
-            <w:r>
-              <w:t>-</w:t>
-            </w:r>
-            <w:r>
-              <w:t>test</w:t>
+              <w:t>&lt;dependency&gt; starter-test</w:t>
             </w:r>
           </w:p>
         </w:tc>
@@ -12440,8 +12413,6 @@
               </w:tabs>
               <w:ind w:left="360"/>
             </w:pPr>
-            <w:bookmarkStart w:id="0" w:name="_GoBack"/>
-            <w:bookmarkEnd w:id="0"/>
           </w:p>
         </w:tc>
         <w:tc>
@@ -13509,6 +13480,7 @@
           <w:szCs w:val="32"/>
         </w:rPr>
       </w:pPr>
+      <w:proofErr w:type="spellStart"/>
       <w:r>
         <w:rPr>
           <w:rFonts w:ascii="Lucida Handwriting" w:hAnsi="Lucida Handwriting"/>
@@ -13516,7 +13488,17 @@
           <w:sz w:val="32"/>
           <w:szCs w:val="32"/>
         </w:rPr>
-        <w:t>Cornell Notes Template</w:t>
+        <w:t>Repositorios</w:t>
+      </w:r>
+      <w:proofErr w:type="spellEnd"/>
+      <w:r>
+        <w:rPr>
+          <w:rFonts w:ascii="Lucida Handwriting" w:hAnsi="Lucida Handwriting"/>
+          <w:b/>
+          <w:sz w:val="32"/>
+          <w:szCs w:val="32"/>
+        </w:rPr>
+        <w:t xml:space="preserve"> - DAO</w:t>
       </w:r>
     </w:p>
     <w:p>
@@ -13856,94 +13838,153 @@
               </w:tabs>
               <w:ind w:left="-108"/>
             </w:pPr>
-          </w:p>
-        </w:tc>
-      </w:tr>
-      <w:tr>
-        <w:trPr>
-          <w:cantSplit/>
-          <w:trHeight w:hRule="exact" w:val="360"/>
-        </w:trPr>
-        <w:tc>
-          <w:tcPr>
-            <w:tcW w:w="270" w:type="dxa"/>
-            <w:tcBorders>
-              <w:top w:val="single" w:sz="6" w:space="0" w:color="548DD4" w:themeColor="text2" w:themeTint="99"/>
-              <w:left w:val="nil"/>
-              <w:bottom w:val="single" w:sz="6" w:space="0" w:color="548DD4" w:themeColor="text2" w:themeTint="99"/>
-              <w:right w:val="single" w:sz="12" w:space="0" w:color="FF0000"/>
-            </w:tcBorders>
-          </w:tcPr>
-          <w:p>
-            <w:pPr>
-              <w:tabs>
-                <w:tab w:val="left" w:pos="8640"/>
-              </w:tabs>
-              <w:ind w:left="360"/>
-            </w:pPr>
-          </w:p>
-        </w:tc>
-        <w:tc>
-          <w:tcPr>
-            <w:tcW w:w="9450" w:type="dxa"/>
-            <w:tcBorders>
-              <w:top w:val="single" w:sz="6" w:space="0" w:color="548DD4" w:themeColor="text2" w:themeTint="99"/>
-              <w:left w:val="single" w:sz="12" w:space="0" w:color="FF0000"/>
-              <w:bottom w:val="single" w:sz="6" w:space="0" w:color="548DD4" w:themeColor="text2" w:themeTint="99"/>
-              <w:right w:val="nil"/>
-            </w:tcBorders>
-          </w:tcPr>
-          <w:p>
-            <w:pPr>
-              <w:tabs>
-                <w:tab w:val="left" w:pos="8640"/>
-              </w:tabs>
-              <w:ind w:left="-108"/>
-            </w:pPr>
-          </w:p>
-        </w:tc>
-      </w:tr>
-      <w:tr>
-        <w:trPr>
-          <w:cantSplit/>
-          <w:trHeight w:hRule="exact" w:val="360"/>
-        </w:trPr>
-        <w:tc>
-          <w:tcPr>
-            <w:tcW w:w="270" w:type="dxa"/>
-            <w:tcBorders>
-              <w:top w:val="single" w:sz="6" w:space="0" w:color="548DD4" w:themeColor="text2" w:themeTint="99"/>
-              <w:left w:val="nil"/>
-              <w:bottom w:val="single" w:sz="6" w:space="0" w:color="548DD4" w:themeColor="text2" w:themeTint="99"/>
-              <w:right w:val="single" w:sz="12" w:space="0" w:color="FF0000"/>
-            </w:tcBorders>
-          </w:tcPr>
-          <w:p>
-            <w:pPr>
-              <w:tabs>
-                <w:tab w:val="left" w:pos="8640"/>
-              </w:tabs>
-              <w:ind w:left="360"/>
-            </w:pPr>
-          </w:p>
-        </w:tc>
-        <w:tc>
-          <w:tcPr>
-            <w:tcW w:w="9450" w:type="dxa"/>
-            <w:tcBorders>
-              <w:top w:val="single" w:sz="6" w:space="0" w:color="548DD4" w:themeColor="text2" w:themeTint="99"/>
-              <w:left w:val="single" w:sz="12" w:space="0" w:color="FF0000"/>
-              <w:bottom w:val="single" w:sz="6" w:space="0" w:color="548DD4" w:themeColor="text2" w:themeTint="99"/>
-              <w:right w:val="nil"/>
-            </w:tcBorders>
-          </w:tcPr>
-          <w:p>
-            <w:pPr>
-              <w:tabs>
-                <w:tab w:val="left" w:pos="8640"/>
-              </w:tabs>
-              <w:ind w:left="-108"/>
-            </w:pPr>
+            <w:r>
+              <w:t xml:space="preserve">Uma </w:t>
+            </w:r>
+            <w:proofErr w:type="spellStart"/>
+            <w:r>
+              <w:t>classe</w:t>
+            </w:r>
+            <w:proofErr w:type="spellEnd"/>
+            <w:r>
+              <w:t xml:space="preserve"> q </w:t>
+            </w:r>
+            <w:proofErr w:type="spellStart"/>
+            <w:r>
+              <w:t>encapsula</w:t>
+            </w:r>
+            <w:proofErr w:type="spellEnd"/>
+            <w:r>
+              <w:t xml:space="preserve"> </w:t>
+            </w:r>
+            <w:proofErr w:type="spellStart"/>
+            <w:r>
+              <w:t>todas</w:t>
+            </w:r>
+            <w:proofErr w:type="spellEnd"/>
+            <w:r>
+              <w:t xml:space="preserve"> as </w:t>
+            </w:r>
+            <w:proofErr w:type="spellStart"/>
+            <w:r>
+              <w:t>opercoes</w:t>
+            </w:r>
+            <w:proofErr w:type="spellEnd"/>
+            <w:r>
+              <w:t xml:space="preserve"> da base de dados </w:t>
+            </w:r>
+            <w:proofErr w:type="spellStart"/>
+            <w:r>
+              <w:t>referente</w:t>
+            </w:r>
+            <w:proofErr w:type="spellEnd"/>
+            <w:r>
+              <w:t xml:space="preserve"> a </w:t>
+            </w:r>
+            <w:proofErr w:type="spellStart"/>
+            <w:r>
+              <w:t>uma</w:t>
+            </w:r>
+            <w:proofErr w:type="spellEnd"/>
+            <w:r>
+              <w:t xml:space="preserve"> </w:t>
+            </w:r>
+            <w:proofErr w:type="spellStart"/>
+            <w:r>
+              <w:t>entidad</w:t>
+            </w:r>
+            <w:proofErr w:type="spellEnd"/>
+          </w:p>
+        </w:tc>
+      </w:tr>
+      <w:tr>
+        <w:trPr>
+          <w:cantSplit/>
+          <w:trHeight w:hRule="exact" w:val="360"/>
+        </w:trPr>
+        <w:tc>
+          <w:tcPr>
+            <w:tcW w:w="270" w:type="dxa"/>
+            <w:tcBorders>
+              <w:top w:val="single" w:sz="6" w:space="0" w:color="548DD4" w:themeColor="text2" w:themeTint="99"/>
+              <w:left w:val="nil"/>
+              <w:bottom w:val="single" w:sz="6" w:space="0" w:color="548DD4" w:themeColor="text2" w:themeTint="99"/>
+              <w:right w:val="single" w:sz="12" w:space="0" w:color="FF0000"/>
+            </w:tcBorders>
+          </w:tcPr>
+          <w:p>
+            <w:pPr>
+              <w:tabs>
+                <w:tab w:val="left" w:pos="8640"/>
+              </w:tabs>
+              <w:ind w:left="360"/>
+            </w:pPr>
+          </w:p>
+        </w:tc>
+        <w:tc>
+          <w:tcPr>
+            <w:tcW w:w="9450" w:type="dxa"/>
+            <w:tcBorders>
+              <w:top w:val="single" w:sz="6" w:space="0" w:color="548DD4" w:themeColor="text2" w:themeTint="99"/>
+              <w:left w:val="single" w:sz="12" w:space="0" w:color="FF0000"/>
+              <w:bottom w:val="single" w:sz="6" w:space="0" w:color="548DD4" w:themeColor="text2" w:themeTint="99"/>
+              <w:right w:val="nil"/>
+            </w:tcBorders>
+          </w:tcPr>
+          <w:p>
+            <w:pPr>
+              <w:tabs>
+                <w:tab w:val="left" w:pos="8640"/>
+              </w:tabs>
+              <w:ind w:left="-108"/>
+            </w:pPr>
+          </w:p>
+        </w:tc>
+      </w:tr>
+      <w:tr>
+        <w:trPr>
+          <w:cantSplit/>
+          <w:trHeight w:hRule="exact" w:val="360"/>
+        </w:trPr>
+        <w:tc>
+          <w:tcPr>
+            <w:tcW w:w="270" w:type="dxa"/>
+            <w:tcBorders>
+              <w:top w:val="single" w:sz="6" w:space="0" w:color="548DD4" w:themeColor="text2" w:themeTint="99"/>
+              <w:left w:val="nil"/>
+              <w:bottom w:val="single" w:sz="6" w:space="0" w:color="548DD4" w:themeColor="text2" w:themeTint="99"/>
+              <w:right w:val="single" w:sz="12" w:space="0" w:color="FF0000"/>
+            </w:tcBorders>
+          </w:tcPr>
+          <w:p>
+            <w:pPr>
+              <w:tabs>
+                <w:tab w:val="left" w:pos="8640"/>
+              </w:tabs>
+              <w:ind w:left="360"/>
+            </w:pPr>
+          </w:p>
+        </w:tc>
+        <w:tc>
+          <w:tcPr>
+            <w:tcW w:w="9450" w:type="dxa"/>
+            <w:tcBorders>
+              <w:top w:val="single" w:sz="6" w:space="0" w:color="548DD4" w:themeColor="text2" w:themeTint="99"/>
+              <w:left w:val="single" w:sz="12" w:space="0" w:color="FF0000"/>
+              <w:bottom w:val="single" w:sz="6" w:space="0" w:color="548DD4" w:themeColor="text2" w:themeTint="99"/>
+              <w:right w:val="nil"/>
+            </w:tcBorders>
+          </w:tcPr>
+          <w:p>
+            <w:pPr>
+              <w:tabs>
+                <w:tab w:val="left" w:pos="8640"/>
+              </w:tabs>
+              <w:ind w:left="-108"/>
+            </w:pPr>
+            <w:r>
+              <w:t>@Repository</w:t>
+            </w:r>
           </w:p>
         </w:tc>
       </w:tr>
@@ -15154,15 +15195,6 @@
     <w:p/>
     <w:p/>
     <w:p/>
-    <w:p>
-      <w:pPr>
-        <w:spacing w:after="200" w:line="276" w:lineRule="auto"/>
-      </w:pPr>
-      <w:r>
-        <w:lastRenderedPageBreak/>
-        <w:br w:type="page"/>
-      </w:r>
-    </w:p>
     <w:p>
       <w:pPr>
         <w:tabs>
@@ -15176,6 +15208,7 @@
           <w:szCs w:val="32"/>
         </w:rPr>
       </w:pPr>
+      <w:proofErr w:type="spellStart"/>
       <w:r>
         <w:rPr>
           <w:rFonts w:ascii="Lucida Handwriting" w:hAnsi="Lucida Handwriting"/>
@@ -15184,8 +15217,29 @@
           <w:szCs w:val="32"/>
         </w:rPr>
         <w:lastRenderedPageBreak/>
-        <w:t>Cornell Notes Template</w:t>
+        <w:t>Mapeando</w:t>
       </w:r>
+      <w:proofErr w:type="spellEnd"/>
+      <w:r>
+        <w:rPr>
+          <w:rFonts w:ascii="Lucida Handwriting" w:hAnsi="Lucida Handwriting"/>
+          <w:b/>
+          <w:sz w:val="32"/>
+          <w:szCs w:val="32"/>
+        </w:rPr>
+        <w:t xml:space="preserve"> </w:t>
+      </w:r>
+      <w:proofErr w:type="spellStart"/>
+      <w:r>
+        <w:rPr>
+          <w:rFonts w:ascii="Lucida Handwriting" w:hAnsi="Lucida Handwriting"/>
+          <w:b/>
+          <w:sz w:val="32"/>
+          <w:szCs w:val="32"/>
+        </w:rPr>
+        <w:t>Entidade</w:t>
+      </w:r>
+      <w:proofErr w:type="spellEnd"/>
     </w:p>
     <w:p>
       <w:pPr>
@@ -15612,270 +15666,419 @@
               </w:tabs>
               <w:ind w:left="-108"/>
             </w:pPr>
-          </w:p>
-        </w:tc>
-      </w:tr>
-      <w:tr>
-        <w:trPr>
-          <w:cantSplit/>
-          <w:trHeight w:hRule="exact" w:val="360"/>
-        </w:trPr>
-        <w:tc>
-          <w:tcPr>
-            <w:tcW w:w="270" w:type="dxa"/>
-            <w:tcBorders>
-              <w:top w:val="single" w:sz="6" w:space="0" w:color="548DD4" w:themeColor="text2" w:themeTint="99"/>
-              <w:left w:val="nil"/>
-              <w:bottom w:val="single" w:sz="6" w:space="0" w:color="548DD4" w:themeColor="text2" w:themeTint="99"/>
-              <w:right w:val="single" w:sz="12" w:space="0" w:color="FF0000"/>
-            </w:tcBorders>
-          </w:tcPr>
-          <w:p>
-            <w:pPr>
-              <w:tabs>
-                <w:tab w:val="left" w:pos="8640"/>
-              </w:tabs>
-              <w:ind w:left="360"/>
-            </w:pPr>
-          </w:p>
-        </w:tc>
-        <w:tc>
-          <w:tcPr>
-            <w:tcW w:w="9450" w:type="dxa"/>
-            <w:tcBorders>
-              <w:top w:val="single" w:sz="6" w:space="0" w:color="548DD4" w:themeColor="text2" w:themeTint="99"/>
-              <w:left w:val="single" w:sz="12" w:space="0" w:color="FF0000"/>
-              <w:bottom w:val="single" w:sz="6" w:space="0" w:color="548DD4" w:themeColor="text2" w:themeTint="99"/>
-              <w:right w:val="nil"/>
-            </w:tcBorders>
-          </w:tcPr>
-          <w:p>
-            <w:pPr>
-              <w:tabs>
-                <w:tab w:val="left" w:pos="8640"/>
-              </w:tabs>
-              <w:ind w:left="-108"/>
-            </w:pPr>
-          </w:p>
-        </w:tc>
-      </w:tr>
-      <w:tr>
-        <w:trPr>
-          <w:cantSplit/>
-          <w:trHeight w:hRule="exact" w:val="360"/>
-        </w:trPr>
-        <w:tc>
-          <w:tcPr>
-            <w:tcW w:w="270" w:type="dxa"/>
-            <w:tcBorders>
-              <w:top w:val="single" w:sz="6" w:space="0" w:color="548DD4" w:themeColor="text2" w:themeTint="99"/>
-              <w:left w:val="nil"/>
-              <w:bottom w:val="single" w:sz="6" w:space="0" w:color="548DD4" w:themeColor="text2" w:themeTint="99"/>
-              <w:right w:val="single" w:sz="12" w:space="0" w:color="FF0000"/>
-            </w:tcBorders>
-          </w:tcPr>
-          <w:p>
-            <w:pPr>
-              <w:tabs>
-                <w:tab w:val="left" w:pos="8640"/>
-              </w:tabs>
-              <w:ind w:left="360"/>
-            </w:pPr>
-          </w:p>
-        </w:tc>
-        <w:tc>
-          <w:tcPr>
-            <w:tcW w:w="9450" w:type="dxa"/>
-            <w:tcBorders>
-              <w:top w:val="single" w:sz="6" w:space="0" w:color="548DD4" w:themeColor="text2" w:themeTint="99"/>
-              <w:left w:val="single" w:sz="12" w:space="0" w:color="FF0000"/>
-              <w:bottom w:val="single" w:sz="6" w:space="0" w:color="548DD4" w:themeColor="text2" w:themeTint="99"/>
-              <w:right w:val="nil"/>
-            </w:tcBorders>
-          </w:tcPr>
-          <w:p>
-            <w:pPr>
-              <w:tabs>
-                <w:tab w:val="left" w:pos="8640"/>
-              </w:tabs>
-              <w:ind w:left="-108"/>
-            </w:pPr>
-          </w:p>
-        </w:tc>
-      </w:tr>
-      <w:tr>
-        <w:trPr>
-          <w:cantSplit/>
-          <w:trHeight w:hRule="exact" w:val="360"/>
-        </w:trPr>
-        <w:tc>
-          <w:tcPr>
-            <w:tcW w:w="270" w:type="dxa"/>
-            <w:tcBorders>
-              <w:top w:val="single" w:sz="6" w:space="0" w:color="548DD4" w:themeColor="text2" w:themeTint="99"/>
-              <w:left w:val="nil"/>
-              <w:bottom w:val="single" w:sz="6" w:space="0" w:color="548DD4" w:themeColor="text2" w:themeTint="99"/>
-              <w:right w:val="single" w:sz="12" w:space="0" w:color="FF0000"/>
-            </w:tcBorders>
-          </w:tcPr>
-          <w:p>
-            <w:pPr>
-              <w:tabs>
-                <w:tab w:val="left" w:pos="8640"/>
-              </w:tabs>
-              <w:ind w:left="360"/>
-            </w:pPr>
-          </w:p>
-        </w:tc>
-        <w:tc>
-          <w:tcPr>
-            <w:tcW w:w="9450" w:type="dxa"/>
-            <w:tcBorders>
-              <w:top w:val="single" w:sz="6" w:space="0" w:color="548DD4" w:themeColor="text2" w:themeTint="99"/>
-              <w:left w:val="single" w:sz="12" w:space="0" w:color="FF0000"/>
-              <w:bottom w:val="single" w:sz="6" w:space="0" w:color="548DD4" w:themeColor="text2" w:themeTint="99"/>
-              <w:right w:val="nil"/>
-            </w:tcBorders>
-          </w:tcPr>
-          <w:p>
-            <w:pPr>
-              <w:tabs>
-                <w:tab w:val="left" w:pos="8640"/>
-              </w:tabs>
-              <w:ind w:left="-108"/>
-            </w:pPr>
-          </w:p>
-        </w:tc>
-      </w:tr>
-      <w:tr>
-        <w:trPr>
-          <w:cantSplit/>
-          <w:trHeight w:hRule="exact" w:val="360"/>
-        </w:trPr>
-        <w:tc>
-          <w:tcPr>
-            <w:tcW w:w="270" w:type="dxa"/>
-            <w:tcBorders>
-              <w:top w:val="single" w:sz="6" w:space="0" w:color="548DD4" w:themeColor="text2" w:themeTint="99"/>
-              <w:left w:val="nil"/>
-              <w:bottom w:val="single" w:sz="6" w:space="0" w:color="548DD4" w:themeColor="text2" w:themeTint="99"/>
-              <w:right w:val="single" w:sz="12" w:space="0" w:color="FF0000"/>
-            </w:tcBorders>
-          </w:tcPr>
-          <w:p>
-            <w:pPr>
-              <w:tabs>
-                <w:tab w:val="left" w:pos="8640"/>
-              </w:tabs>
-              <w:ind w:left="360"/>
-            </w:pPr>
-          </w:p>
-        </w:tc>
-        <w:tc>
-          <w:tcPr>
-            <w:tcW w:w="9450" w:type="dxa"/>
-            <w:tcBorders>
-              <w:top w:val="single" w:sz="6" w:space="0" w:color="548DD4" w:themeColor="text2" w:themeTint="99"/>
-              <w:left w:val="single" w:sz="12" w:space="0" w:color="FF0000"/>
-              <w:bottom w:val="single" w:sz="6" w:space="0" w:color="548DD4" w:themeColor="text2" w:themeTint="99"/>
-              <w:right w:val="nil"/>
-            </w:tcBorders>
-          </w:tcPr>
-          <w:p>
-            <w:pPr>
-              <w:tabs>
-                <w:tab w:val="left" w:pos="8640"/>
-              </w:tabs>
-              <w:ind w:left="-108"/>
-            </w:pPr>
-          </w:p>
-        </w:tc>
-      </w:tr>
-      <w:tr>
-        <w:trPr>
-          <w:cantSplit/>
-          <w:trHeight w:hRule="exact" w:val="360"/>
-        </w:trPr>
-        <w:tc>
-          <w:tcPr>
-            <w:tcW w:w="270" w:type="dxa"/>
-            <w:tcBorders>
-              <w:top w:val="single" w:sz="6" w:space="0" w:color="548DD4" w:themeColor="text2" w:themeTint="99"/>
-              <w:left w:val="nil"/>
-              <w:bottom w:val="single" w:sz="6" w:space="0" w:color="548DD4" w:themeColor="text2" w:themeTint="99"/>
-              <w:right w:val="single" w:sz="12" w:space="0" w:color="FF0000"/>
-            </w:tcBorders>
-          </w:tcPr>
-          <w:p>
-            <w:pPr>
-              <w:tabs>
-                <w:tab w:val="left" w:pos="8640"/>
-              </w:tabs>
-              <w:ind w:left="360"/>
-            </w:pPr>
-          </w:p>
-        </w:tc>
-        <w:tc>
-          <w:tcPr>
-            <w:tcW w:w="9450" w:type="dxa"/>
-            <w:tcBorders>
-              <w:top w:val="single" w:sz="6" w:space="0" w:color="548DD4" w:themeColor="text2" w:themeTint="99"/>
-              <w:left w:val="single" w:sz="12" w:space="0" w:color="FF0000"/>
-              <w:bottom w:val="single" w:sz="6" w:space="0" w:color="548DD4" w:themeColor="text2" w:themeTint="99"/>
-              <w:right w:val="nil"/>
-            </w:tcBorders>
-          </w:tcPr>
-          <w:p>
-            <w:pPr>
-              <w:tabs>
-                <w:tab w:val="left" w:pos="8640"/>
-              </w:tabs>
-              <w:ind w:left="-108"/>
-            </w:pPr>
-          </w:p>
-        </w:tc>
-      </w:tr>
-      <w:tr>
-        <w:trPr>
-          <w:cantSplit/>
-          <w:trHeight w:hRule="exact" w:val="360"/>
-        </w:trPr>
-        <w:tc>
-          <w:tcPr>
-            <w:tcW w:w="270" w:type="dxa"/>
-            <w:tcBorders>
-              <w:top w:val="single" w:sz="6" w:space="0" w:color="548DD4" w:themeColor="text2" w:themeTint="99"/>
-              <w:left w:val="nil"/>
-              <w:bottom w:val="single" w:sz="6" w:space="0" w:color="548DD4" w:themeColor="text2" w:themeTint="99"/>
-              <w:right w:val="single" w:sz="12" w:space="0" w:color="FF0000"/>
-            </w:tcBorders>
-          </w:tcPr>
-          <w:p>
-            <w:pPr>
-              <w:tabs>
-                <w:tab w:val="left" w:pos="8640"/>
-              </w:tabs>
-              <w:ind w:left="360"/>
-            </w:pPr>
-          </w:p>
-        </w:tc>
-        <w:tc>
-          <w:tcPr>
-            <w:tcW w:w="9450" w:type="dxa"/>
-            <w:tcBorders>
-              <w:top w:val="single" w:sz="6" w:space="0" w:color="548DD4" w:themeColor="text2" w:themeTint="99"/>
-              <w:left w:val="single" w:sz="12" w:space="0" w:color="FF0000"/>
-              <w:bottom w:val="single" w:sz="6" w:space="0" w:color="548DD4" w:themeColor="text2" w:themeTint="99"/>
-              <w:right w:val="nil"/>
-            </w:tcBorders>
-          </w:tcPr>
-          <w:p>
-            <w:pPr>
-              <w:tabs>
-                <w:tab w:val="left" w:pos="8640"/>
-              </w:tabs>
-              <w:ind w:left="-108"/>
-            </w:pPr>
+            <w:r>
+              <w:t>@Entity</w:t>
+            </w:r>
+          </w:p>
+        </w:tc>
+      </w:tr>
+      <w:tr>
+        <w:trPr>
+          <w:cantSplit/>
+          <w:trHeight w:hRule="exact" w:val="360"/>
+        </w:trPr>
+        <w:tc>
+          <w:tcPr>
+            <w:tcW w:w="270" w:type="dxa"/>
+            <w:tcBorders>
+              <w:top w:val="single" w:sz="6" w:space="0" w:color="548DD4" w:themeColor="text2" w:themeTint="99"/>
+              <w:left w:val="nil"/>
+              <w:bottom w:val="single" w:sz="6" w:space="0" w:color="548DD4" w:themeColor="text2" w:themeTint="99"/>
+              <w:right w:val="single" w:sz="12" w:space="0" w:color="FF0000"/>
+            </w:tcBorders>
+          </w:tcPr>
+          <w:p>
+            <w:pPr>
+              <w:tabs>
+                <w:tab w:val="left" w:pos="8640"/>
+              </w:tabs>
+              <w:ind w:left="360"/>
+            </w:pPr>
+          </w:p>
+        </w:tc>
+        <w:tc>
+          <w:tcPr>
+            <w:tcW w:w="9450" w:type="dxa"/>
+            <w:tcBorders>
+              <w:top w:val="single" w:sz="6" w:space="0" w:color="548DD4" w:themeColor="text2" w:themeTint="99"/>
+              <w:left w:val="single" w:sz="12" w:space="0" w:color="FF0000"/>
+              <w:bottom w:val="single" w:sz="6" w:space="0" w:color="548DD4" w:themeColor="text2" w:themeTint="99"/>
+              <w:right w:val="nil"/>
+            </w:tcBorders>
+          </w:tcPr>
+          <w:p>
+            <w:pPr>
+              <w:tabs>
+                <w:tab w:val="left" w:pos="8640"/>
+              </w:tabs>
+              <w:ind w:left="-108"/>
+            </w:pPr>
+            <w:r>
+              <w:t xml:space="preserve">@Table  - </w:t>
+            </w:r>
+            <w:proofErr w:type="spellStart"/>
+            <w:r>
+              <w:t>opcional</w:t>
+            </w:r>
+            <w:proofErr w:type="spellEnd"/>
+            <w:r>
+              <w:t xml:space="preserve">, </w:t>
+            </w:r>
+            <w:proofErr w:type="spellStart"/>
+            <w:r>
+              <w:t>deve</w:t>
+            </w:r>
+            <w:proofErr w:type="spellEnd"/>
+            <w:r>
+              <w:t xml:space="preserve"> </w:t>
+            </w:r>
+            <w:proofErr w:type="spellStart"/>
+            <w:r>
+              <w:t>colocar</w:t>
+            </w:r>
+            <w:proofErr w:type="spellEnd"/>
+            <w:r>
+              <w:t xml:space="preserve"> a </w:t>
+            </w:r>
+            <w:proofErr w:type="spellStart"/>
+            <w:r>
+              <w:t>menos</w:t>
+            </w:r>
+            <w:proofErr w:type="spellEnd"/>
+            <w:r>
+              <w:t xml:space="preserve"> se o </w:t>
+            </w:r>
+            <w:proofErr w:type="spellStart"/>
+            <w:r>
+              <w:t>nome</w:t>
+            </w:r>
+            <w:proofErr w:type="spellEnd"/>
+            <w:r>
+              <w:t xml:space="preserve"> da </w:t>
+            </w:r>
+            <w:proofErr w:type="spellStart"/>
+            <w:r>
+              <w:t>entidade</w:t>
+            </w:r>
+            <w:proofErr w:type="spellEnd"/>
+            <w:r>
+              <w:t xml:space="preserve"> for </w:t>
+            </w:r>
+            <w:proofErr w:type="spellStart"/>
+            <w:r>
+              <w:t>diferente</w:t>
+            </w:r>
+            <w:proofErr w:type="spellEnd"/>
+            <w:r>
+              <w:t xml:space="preserve"> do nom</w:t>
+            </w:r>
+          </w:p>
+        </w:tc>
+      </w:tr>
+      <w:tr>
+        <w:trPr>
+          <w:cantSplit/>
+          <w:trHeight w:hRule="exact" w:val="360"/>
+        </w:trPr>
+        <w:tc>
+          <w:tcPr>
+            <w:tcW w:w="270" w:type="dxa"/>
+            <w:tcBorders>
+              <w:top w:val="single" w:sz="6" w:space="0" w:color="548DD4" w:themeColor="text2" w:themeTint="99"/>
+              <w:left w:val="nil"/>
+              <w:bottom w:val="single" w:sz="6" w:space="0" w:color="548DD4" w:themeColor="text2" w:themeTint="99"/>
+              <w:right w:val="single" w:sz="12" w:space="0" w:color="FF0000"/>
+            </w:tcBorders>
+          </w:tcPr>
+          <w:p>
+            <w:pPr>
+              <w:tabs>
+                <w:tab w:val="left" w:pos="8640"/>
+              </w:tabs>
+              <w:ind w:left="360"/>
+            </w:pPr>
+          </w:p>
+        </w:tc>
+        <w:tc>
+          <w:tcPr>
+            <w:tcW w:w="9450" w:type="dxa"/>
+            <w:tcBorders>
+              <w:top w:val="single" w:sz="6" w:space="0" w:color="548DD4" w:themeColor="text2" w:themeTint="99"/>
+              <w:left w:val="single" w:sz="12" w:space="0" w:color="FF0000"/>
+              <w:bottom w:val="single" w:sz="6" w:space="0" w:color="548DD4" w:themeColor="text2" w:themeTint="99"/>
+              <w:right w:val="nil"/>
+            </w:tcBorders>
+          </w:tcPr>
+          <w:p>
+            <w:pPr>
+              <w:tabs>
+                <w:tab w:val="left" w:pos="8640"/>
+              </w:tabs>
+              <w:ind w:left="-108"/>
+            </w:pPr>
+            <w:r>
+              <w:t xml:space="preserve">Da </w:t>
+            </w:r>
+            <w:proofErr w:type="spellStart"/>
+            <w:r>
+              <w:t>tabela</w:t>
+            </w:r>
+            <w:proofErr w:type="spellEnd"/>
+            <w:r>
+              <w:t xml:space="preserve"> do bd. Ai define o name, </w:t>
+            </w:r>
+            <w:proofErr w:type="spellStart"/>
+            <w:r>
+              <w:t>caso</w:t>
+            </w:r>
+            <w:proofErr w:type="spellEnd"/>
+            <w:r>
+              <w:t xml:space="preserve"> </w:t>
+            </w:r>
+            <w:proofErr w:type="spellStart"/>
+            <w:r>
+              <w:t>queira</w:t>
+            </w:r>
+            <w:proofErr w:type="spellEnd"/>
+            <w:r>
+              <w:t xml:space="preserve"> </w:t>
+            </w:r>
+            <w:proofErr w:type="spellStart"/>
+            <w:r>
+              <w:t>shemas</w:t>
+            </w:r>
+            <w:proofErr w:type="spellEnd"/>
+            <w:r>
+              <w:t>…</w:t>
+            </w:r>
+          </w:p>
+        </w:tc>
+      </w:tr>
+      <w:tr>
+        <w:trPr>
+          <w:cantSplit/>
+          <w:trHeight w:hRule="exact" w:val="360"/>
+        </w:trPr>
+        <w:tc>
+          <w:tcPr>
+            <w:tcW w:w="270" w:type="dxa"/>
+            <w:tcBorders>
+              <w:top w:val="single" w:sz="6" w:space="0" w:color="548DD4" w:themeColor="text2" w:themeTint="99"/>
+              <w:left w:val="nil"/>
+              <w:bottom w:val="single" w:sz="6" w:space="0" w:color="548DD4" w:themeColor="text2" w:themeTint="99"/>
+              <w:right w:val="single" w:sz="12" w:space="0" w:color="FF0000"/>
+            </w:tcBorders>
+          </w:tcPr>
+          <w:p>
+            <w:pPr>
+              <w:tabs>
+                <w:tab w:val="left" w:pos="8640"/>
+              </w:tabs>
+              <w:ind w:left="360"/>
+            </w:pPr>
+          </w:p>
+        </w:tc>
+        <w:tc>
+          <w:tcPr>
+            <w:tcW w:w="9450" w:type="dxa"/>
+            <w:tcBorders>
+              <w:top w:val="single" w:sz="6" w:space="0" w:color="548DD4" w:themeColor="text2" w:themeTint="99"/>
+              <w:left w:val="single" w:sz="12" w:space="0" w:color="FF0000"/>
+              <w:bottom w:val="single" w:sz="6" w:space="0" w:color="548DD4" w:themeColor="text2" w:themeTint="99"/>
+              <w:right w:val="nil"/>
+            </w:tcBorders>
+          </w:tcPr>
+          <w:p>
+            <w:pPr>
+              <w:tabs>
+                <w:tab w:val="left" w:pos="8640"/>
+              </w:tabs>
+              <w:ind w:left="-108"/>
+            </w:pPr>
+          </w:p>
+        </w:tc>
+      </w:tr>
+      <w:tr>
+        <w:trPr>
+          <w:cantSplit/>
+          <w:trHeight w:hRule="exact" w:val="360"/>
+        </w:trPr>
+        <w:tc>
+          <w:tcPr>
+            <w:tcW w:w="270" w:type="dxa"/>
+            <w:tcBorders>
+              <w:top w:val="single" w:sz="6" w:space="0" w:color="548DD4" w:themeColor="text2" w:themeTint="99"/>
+              <w:left w:val="nil"/>
+              <w:bottom w:val="single" w:sz="6" w:space="0" w:color="548DD4" w:themeColor="text2" w:themeTint="99"/>
+              <w:right w:val="single" w:sz="12" w:space="0" w:color="FF0000"/>
+            </w:tcBorders>
+          </w:tcPr>
+          <w:p>
+            <w:pPr>
+              <w:tabs>
+                <w:tab w:val="left" w:pos="8640"/>
+              </w:tabs>
+              <w:ind w:left="360"/>
+            </w:pPr>
+          </w:p>
+        </w:tc>
+        <w:tc>
+          <w:tcPr>
+            <w:tcW w:w="9450" w:type="dxa"/>
+            <w:tcBorders>
+              <w:top w:val="single" w:sz="6" w:space="0" w:color="548DD4" w:themeColor="text2" w:themeTint="99"/>
+              <w:left w:val="single" w:sz="12" w:space="0" w:color="FF0000"/>
+              <w:bottom w:val="single" w:sz="6" w:space="0" w:color="548DD4" w:themeColor="text2" w:themeTint="99"/>
+              <w:right w:val="nil"/>
+            </w:tcBorders>
+          </w:tcPr>
+          <w:p>
+            <w:pPr>
+              <w:tabs>
+                <w:tab w:val="left" w:pos="8640"/>
+              </w:tabs>
+              <w:ind w:left="-108"/>
+            </w:pPr>
+            <w:r>
+              <w:t>@Id</w:t>
+            </w:r>
+          </w:p>
+        </w:tc>
+      </w:tr>
+      <w:tr>
+        <w:trPr>
+          <w:cantSplit/>
+          <w:trHeight w:hRule="exact" w:val="360"/>
+        </w:trPr>
+        <w:tc>
+          <w:tcPr>
+            <w:tcW w:w="270" w:type="dxa"/>
+            <w:tcBorders>
+              <w:top w:val="single" w:sz="6" w:space="0" w:color="548DD4" w:themeColor="text2" w:themeTint="99"/>
+              <w:left w:val="nil"/>
+              <w:bottom w:val="single" w:sz="6" w:space="0" w:color="548DD4" w:themeColor="text2" w:themeTint="99"/>
+              <w:right w:val="single" w:sz="12" w:space="0" w:color="FF0000"/>
+            </w:tcBorders>
+          </w:tcPr>
+          <w:p>
+            <w:pPr>
+              <w:tabs>
+                <w:tab w:val="left" w:pos="8640"/>
+              </w:tabs>
+              <w:ind w:left="360"/>
+            </w:pPr>
+          </w:p>
+        </w:tc>
+        <w:tc>
+          <w:tcPr>
+            <w:tcW w:w="9450" w:type="dxa"/>
+            <w:tcBorders>
+              <w:top w:val="single" w:sz="6" w:space="0" w:color="548DD4" w:themeColor="text2" w:themeTint="99"/>
+              <w:left w:val="single" w:sz="12" w:space="0" w:color="FF0000"/>
+              <w:bottom w:val="single" w:sz="6" w:space="0" w:color="548DD4" w:themeColor="text2" w:themeTint="99"/>
+              <w:right w:val="nil"/>
+            </w:tcBorders>
+          </w:tcPr>
+          <w:p>
+            <w:pPr>
+              <w:tabs>
+                <w:tab w:val="left" w:pos="8640"/>
+              </w:tabs>
+              <w:ind w:left="-108"/>
+            </w:pPr>
+            <w:r>
+              <w:t>@</w:t>
+            </w:r>
+            <w:proofErr w:type="spellStart"/>
+            <w:r>
+              <w:t>GeneratedValue</w:t>
+            </w:r>
+            <w:proofErr w:type="spellEnd"/>
+            <w:r>
+              <w:t>(</w:t>
+            </w:r>
+            <w:proofErr w:type="spellStart"/>
+            <w:r>
+              <w:t>estrategia</w:t>
+            </w:r>
+            <w:proofErr w:type="spellEnd"/>
+            <w:r>
+              <w:t xml:space="preserve">)   o h2 </w:t>
+            </w:r>
+            <w:proofErr w:type="spellStart"/>
+            <w:r>
+              <w:t>usa</w:t>
+            </w:r>
+            <w:proofErr w:type="spellEnd"/>
+            <w:r>
+              <w:t xml:space="preserve"> o auto</w:t>
+            </w:r>
+          </w:p>
+        </w:tc>
+      </w:tr>
+      <w:tr>
+        <w:trPr>
+          <w:cantSplit/>
+          <w:trHeight w:hRule="exact" w:val="360"/>
+        </w:trPr>
+        <w:tc>
+          <w:tcPr>
+            <w:tcW w:w="270" w:type="dxa"/>
+            <w:tcBorders>
+              <w:top w:val="single" w:sz="6" w:space="0" w:color="548DD4" w:themeColor="text2" w:themeTint="99"/>
+              <w:left w:val="nil"/>
+              <w:bottom w:val="single" w:sz="6" w:space="0" w:color="548DD4" w:themeColor="text2" w:themeTint="99"/>
+              <w:right w:val="single" w:sz="12" w:space="0" w:color="FF0000"/>
+            </w:tcBorders>
+          </w:tcPr>
+          <w:p>
+            <w:pPr>
+              <w:tabs>
+                <w:tab w:val="left" w:pos="8640"/>
+              </w:tabs>
+              <w:ind w:left="360"/>
+            </w:pPr>
+          </w:p>
+        </w:tc>
+        <w:tc>
+          <w:tcPr>
+            <w:tcW w:w="9450" w:type="dxa"/>
+            <w:tcBorders>
+              <w:top w:val="single" w:sz="6" w:space="0" w:color="548DD4" w:themeColor="text2" w:themeTint="99"/>
+              <w:left w:val="single" w:sz="12" w:space="0" w:color="FF0000"/>
+              <w:bottom w:val="single" w:sz="6" w:space="0" w:color="548DD4" w:themeColor="text2" w:themeTint="99"/>
+              <w:right w:val="nil"/>
+            </w:tcBorders>
+          </w:tcPr>
+          <w:p>
+            <w:pPr>
+              <w:tabs>
+                <w:tab w:val="left" w:pos="8640"/>
+              </w:tabs>
+              <w:ind w:left="-108"/>
+            </w:pPr>
+            <w:r>
+              <w:t>@Column</w:t>
+            </w:r>
+            <w:r>
+              <w:rPr>
+                <w:u w:val="single"/>
+              </w:rPr>
+              <w:t xml:space="preserve">  </w:t>
+            </w:r>
+            <w:proofErr w:type="spellStart"/>
+            <w:r>
+              <w:t>nao</w:t>
+            </w:r>
+            <w:proofErr w:type="spellEnd"/>
+            <w:r>
+              <w:t xml:space="preserve"> </w:t>
+            </w:r>
+            <w:proofErr w:type="spellStart"/>
+            <w:r>
+              <w:t>obrigatorio</w:t>
+            </w:r>
+            <w:proofErr w:type="spellEnd"/>
           </w:p>
         </w:tc>
       </w:tr>
@@ -16827,15 +17030,6 @@
         <w:spacing w:after="200" w:line="276" w:lineRule="auto"/>
       </w:pPr>
       <w:r>
-        <w:br w:type="page"/>
-      </w:r>
-    </w:p>
-    <w:p>
-      <w:pPr>
-        <w:spacing w:after="200" w:line="276" w:lineRule="auto"/>
-      </w:pPr>
-      <w:r>
-        <w:lastRenderedPageBreak/>
         <w:br w:type="page"/>
       </w:r>
     </w:p>
@@ -16852,6 +17046,7 @@
           <w:szCs w:val="32"/>
         </w:rPr>
       </w:pPr>
+      <w:proofErr w:type="spellStart"/>
       <w:r>
         <w:rPr>
           <w:rFonts w:ascii="Lucida Handwriting" w:hAnsi="Lucida Handwriting"/>
@@ -16860,7 +17055,17 @@
           <w:szCs w:val="32"/>
         </w:rPr>
         <w:lastRenderedPageBreak/>
-        <w:t>Cornell Notes Template</w:t>
+        <w:t>Repositorio</w:t>
+      </w:r>
+      <w:proofErr w:type="spellEnd"/>
+      <w:r>
+        <w:rPr>
+          <w:rFonts w:ascii="Lucida Handwriting" w:hAnsi="Lucida Handwriting"/>
+          <w:b/>
+          <w:sz w:val="32"/>
+          <w:szCs w:val="32"/>
+        </w:rPr>
+        <w:t xml:space="preserve"> </w:t>
       </w:r>
     </w:p>
     <w:p>
@@ -17244,94 +17449,198 @@
               </w:tabs>
               <w:ind w:left="-108"/>
             </w:pPr>
-          </w:p>
-        </w:tc>
-      </w:tr>
-      <w:tr>
-        <w:trPr>
-          <w:cantSplit/>
-          <w:trHeight w:hRule="exact" w:val="360"/>
-        </w:trPr>
-        <w:tc>
-          <w:tcPr>
-            <w:tcW w:w="270" w:type="dxa"/>
-            <w:tcBorders>
-              <w:top w:val="single" w:sz="6" w:space="0" w:color="548DD4" w:themeColor="text2" w:themeTint="99"/>
-              <w:left w:val="nil"/>
-              <w:bottom w:val="single" w:sz="6" w:space="0" w:color="548DD4" w:themeColor="text2" w:themeTint="99"/>
-              <w:right w:val="single" w:sz="12" w:space="0" w:color="FF0000"/>
-            </w:tcBorders>
-          </w:tcPr>
-          <w:p>
-            <w:pPr>
-              <w:tabs>
-                <w:tab w:val="left" w:pos="8640"/>
-              </w:tabs>
-              <w:ind w:left="360"/>
-            </w:pPr>
-          </w:p>
-        </w:tc>
-        <w:tc>
-          <w:tcPr>
-            <w:tcW w:w="9450" w:type="dxa"/>
-            <w:tcBorders>
-              <w:top w:val="single" w:sz="6" w:space="0" w:color="548DD4" w:themeColor="text2" w:themeTint="99"/>
-              <w:left w:val="single" w:sz="12" w:space="0" w:color="FF0000"/>
-              <w:bottom w:val="single" w:sz="6" w:space="0" w:color="548DD4" w:themeColor="text2" w:themeTint="99"/>
-              <w:right w:val="nil"/>
-            </w:tcBorders>
-          </w:tcPr>
-          <w:p>
-            <w:pPr>
-              <w:tabs>
-                <w:tab w:val="left" w:pos="8640"/>
-              </w:tabs>
-              <w:ind w:left="-108"/>
-            </w:pPr>
-          </w:p>
-        </w:tc>
-      </w:tr>
-      <w:tr>
-        <w:trPr>
-          <w:cantSplit/>
-          <w:trHeight w:hRule="exact" w:val="360"/>
-        </w:trPr>
-        <w:tc>
-          <w:tcPr>
-            <w:tcW w:w="270" w:type="dxa"/>
-            <w:tcBorders>
-              <w:top w:val="single" w:sz="6" w:space="0" w:color="548DD4" w:themeColor="text2" w:themeTint="99"/>
-              <w:left w:val="nil"/>
-              <w:bottom w:val="single" w:sz="6" w:space="0" w:color="548DD4" w:themeColor="text2" w:themeTint="99"/>
-              <w:right w:val="single" w:sz="12" w:space="0" w:color="FF0000"/>
-            </w:tcBorders>
-          </w:tcPr>
-          <w:p>
-            <w:pPr>
-              <w:tabs>
-                <w:tab w:val="left" w:pos="8640"/>
-              </w:tabs>
-              <w:ind w:left="360"/>
-            </w:pPr>
-          </w:p>
-        </w:tc>
-        <w:tc>
-          <w:tcPr>
-            <w:tcW w:w="9450" w:type="dxa"/>
-            <w:tcBorders>
-              <w:top w:val="single" w:sz="6" w:space="0" w:color="548DD4" w:themeColor="text2" w:themeTint="99"/>
-              <w:left w:val="single" w:sz="12" w:space="0" w:color="FF0000"/>
-              <w:bottom w:val="single" w:sz="6" w:space="0" w:color="548DD4" w:themeColor="text2" w:themeTint="99"/>
-              <w:right w:val="nil"/>
-            </w:tcBorders>
-          </w:tcPr>
-          <w:p>
-            <w:pPr>
-              <w:tabs>
-                <w:tab w:val="left" w:pos="8640"/>
-              </w:tabs>
-              <w:ind w:left="-108"/>
-            </w:pPr>
+            <w:r>
+              <w:t>@</w:t>
+            </w:r>
+            <w:proofErr w:type="spellStart"/>
+            <w:r>
+              <w:t>EntityManager</w:t>
+            </w:r>
+            <w:proofErr w:type="spellEnd"/>
+            <w:r>
+              <w:t xml:space="preserve"> -&gt; interface </w:t>
+            </w:r>
+            <w:proofErr w:type="spellStart"/>
+            <w:r>
+              <w:t>que</w:t>
+            </w:r>
+            <w:proofErr w:type="spellEnd"/>
+            <w:r>
+              <w:t xml:space="preserve"> </w:t>
+            </w:r>
+            <w:proofErr w:type="spellStart"/>
+            <w:r>
+              <w:t>faz</w:t>
+            </w:r>
+            <w:proofErr w:type="spellEnd"/>
+            <w:r>
+              <w:t xml:space="preserve"> as </w:t>
+            </w:r>
+            <w:proofErr w:type="spellStart"/>
+            <w:r>
+              <w:t>operacoes</w:t>
+            </w:r>
+            <w:proofErr w:type="spellEnd"/>
+            <w:r>
+              <w:t xml:space="preserve"> com a base de dados</w:t>
+            </w:r>
+          </w:p>
+        </w:tc>
+      </w:tr>
+      <w:tr>
+        <w:trPr>
+          <w:cantSplit/>
+          <w:trHeight w:hRule="exact" w:val="360"/>
+        </w:trPr>
+        <w:tc>
+          <w:tcPr>
+            <w:tcW w:w="270" w:type="dxa"/>
+            <w:tcBorders>
+              <w:top w:val="single" w:sz="6" w:space="0" w:color="548DD4" w:themeColor="text2" w:themeTint="99"/>
+              <w:left w:val="nil"/>
+              <w:bottom w:val="single" w:sz="6" w:space="0" w:color="548DD4" w:themeColor="text2" w:themeTint="99"/>
+              <w:right w:val="single" w:sz="12" w:space="0" w:color="FF0000"/>
+            </w:tcBorders>
+          </w:tcPr>
+          <w:p>
+            <w:pPr>
+              <w:tabs>
+                <w:tab w:val="left" w:pos="8640"/>
+              </w:tabs>
+              <w:ind w:left="360"/>
+            </w:pPr>
+          </w:p>
+        </w:tc>
+        <w:tc>
+          <w:tcPr>
+            <w:tcW w:w="9450" w:type="dxa"/>
+            <w:tcBorders>
+              <w:top w:val="single" w:sz="6" w:space="0" w:color="548DD4" w:themeColor="text2" w:themeTint="99"/>
+              <w:left w:val="single" w:sz="12" w:space="0" w:color="FF0000"/>
+              <w:bottom w:val="single" w:sz="6" w:space="0" w:color="548DD4" w:themeColor="text2" w:themeTint="99"/>
+              <w:right w:val="nil"/>
+            </w:tcBorders>
+          </w:tcPr>
+          <w:p>
+            <w:pPr>
+              <w:tabs>
+                <w:tab w:val="left" w:pos="8640"/>
+              </w:tabs>
+              <w:ind w:left="-108"/>
+            </w:pPr>
+            <w:r>
+              <w:t xml:space="preserve">@Transactional -&gt; </w:t>
+            </w:r>
+            <w:proofErr w:type="spellStart"/>
+            <w:r>
+              <w:t>faz</w:t>
+            </w:r>
+            <w:proofErr w:type="spellEnd"/>
+            <w:r>
+              <w:t xml:space="preserve"> as </w:t>
+            </w:r>
+            <w:proofErr w:type="spellStart"/>
+            <w:r>
+              <w:t>transacoes</w:t>
+            </w:r>
+            <w:proofErr w:type="spellEnd"/>
+            <w:r>
+              <w:t xml:space="preserve">, </w:t>
+            </w:r>
+            <w:proofErr w:type="spellStart"/>
+            <w:r>
+              <w:t>colocar</w:t>
+            </w:r>
+            <w:proofErr w:type="spellEnd"/>
+            <w:r>
+              <w:t xml:space="preserve"> sob o </w:t>
+            </w:r>
+            <w:proofErr w:type="spellStart"/>
+            <w:r>
+              <w:t>metodo</w:t>
+            </w:r>
+            <w:proofErr w:type="spellEnd"/>
+            <w:r>
+              <w:t xml:space="preserve"> </w:t>
+            </w:r>
+            <w:proofErr w:type="spellStart"/>
+            <w:r>
+              <w:t>para</w:t>
+            </w:r>
+            <w:proofErr w:type="spellEnd"/>
+            <w:r>
+              <w:t xml:space="preserve"> </w:t>
+            </w:r>
+            <w:proofErr w:type="spellStart"/>
+            <w:r>
+              <w:t>fazer</w:t>
+            </w:r>
+            <w:proofErr w:type="spellEnd"/>
+            <w:r>
+              <w:t xml:space="preserve"> </w:t>
+            </w:r>
+            <w:proofErr w:type="spellStart"/>
+            <w:r>
+              <w:t>uma</w:t>
+            </w:r>
+            <w:proofErr w:type="spellEnd"/>
+            <w:r>
+              <w:t xml:space="preserve"> </w:t>
+            </w:r>
+            <w:proofErr w:type="spellStart"/>
+            <w:r>
+              <w:t>transacao</w:t>
+            </w:r>
+            <w:proofErr w:type="spellEnd"/>
+          </w:p>
+        </w:tc>
+      </w:tr>
+      <w:tr>
+        <w:trPr>
+          <w:cantSplit/>
+          <w:trHeight w:hRule="exact" w:val="360"/>
+        </w:trPr>
+        <w:tc>
+          <w:tcPr>
+            <w:tcW w:w="270" w:type="dxa"/>
+            <w:tcBorders>
+              <w:top w:val="single" w:sz="6" w:space="0" w:color="548DD4" w:themeColor="text2" w:themeTint="99"/>
+              <w:left w:val="nil"/>
+              <w:bottom w:val="single" w:sz="6" w:space="0" w:color="548DD4" w:themeColor="text2" w:themeTint="99"/>
+              <w:right w:val="single" w:sz="12" w:space="0" w:color="FF0000"/>
+            </w:tcBorders>
+          </w:tcPr>
+          <w:p>
+            <w:pPr>
+              <w:tabs>
+                <w:tab w:val="left" w:pos="8640"/>
+              </w:tabs>
+              <w:ind w:left="360"/>
+            </w:pPr>
+          </w:p>
+        </w:tc>
+        <w:tc>
+          <w:tcPr>
+            <w:tcW w:w="9450" w:type="dxa"/>
+            <w:tcBorders>
+              <w:top w:val="single" w:sz="6" w:space="0" w:color="548DD4" w:themeColor="text2" w:themeTint="99"/>
+              <w:left w:val="single" w:sz="12" w:space="0" w:color="FF0000"/>
+              <w:bottom w:val="single" w:sz="6" w:space="0" w:color="548DD4" w:themeColor="text2" w:themeTint="99"/>
+              <w:right w:val="nil"/>
+            </w:tcBorders>
+          </w:tcPr>
+          <w:p>
+            <w:pPr>
+              <w:tabs>
+                <w:tab w:val="left" w:pos="8640"/>
+              </w:tabs>
+              <w:ind w:left="-108"/>
+            </w:pPr>
+            <w:r>
+              <w:t>Como p ex persist</w:t>
+            </w:r>
+            <w:bookmarkStart w:id="0" w:name="_GoBack"/>
+            <w:bookmarkEnd w:id="0"/>
           </w:p>
         </w:tc>
       </w:tr>
@@ -37585,7 +37894,7 @@
 </file>
 
 <file path=customXml/itemProps1.xml><?xml version="1.0" encoding="utf-8"?>
-<ds:datastoreItem xmlns:ds="http://schemas.openxmlformats.org/officeDocument/2006/customXml" ds:itemID="{4BB8DE68-1E42-451F-9C05-9F3C9E3A4FD0}">
+<ds:datastoreItem xmlns:ds="http://schemas.openxmlformats.org/officeDocument/2006/customXml" ds:itemID="{ABF901CB-2B18-4F6D-89DE-913BB99149B5}">
   <ds:schemaRefs>
     <ds:schemaRef ds:uri="http://schemas.openxmlformats.org/officeDocument/2006/bibliography"/>
   </ds:schemaRefs>

</xml_diff>